<commit_message>
docs: align spec with code, add IDD story deck, organize audit checklist
- amplifier-idd-spec.docx: align event payloads, capability names, agent
  names, and recipe references with actual implementation
- docs/idd-story.html: polished 15-slide HTML presentation showcasing IDD
  with A/B testing results
- IDD-SPEC-AUDIT-CHECKLIST.md → docs/: move audit checklist under docs/

🤖 Generated with [Amplifier](https://github.com/microsoft/amplifier)

Co-Authored-By: Amplifier <240397093+microsoft-amplifier@users.noreply.github.com>
</commit_message>
<xml_diff>
--- a/amplifier-idd-spec.docx
+++ b/amplifier-idd-spec.docx
@@ -15706,6 +15706,97 @@
           </w:p>
         </w:tc>
       </w:tr>
+      <w:tr>
+        <w:tc>
+          <w:tcPr>
+            <w:tcW w:w="2800" w:type="dxa"/>
+            <w:tcBorders>
+              <w:top w:val="single" w:sz="1" w:space="0" w:color="CCCCCC"/>
+              <w:left w:val="single" w:sz="1" w:space="0" w:color="CCCCCC"/>
+              <w:bottom w:val="single" w:sz="1" w:space="0" w:color="CCCCCC"/>
+              <w:right w:val="single" w:sz="1" w:space="0" w:color="CCCCCC"/>
+            </w:tcBorders>
+            <w:tcMar>
+              <w:top w:w="80" w:type="dxa"/>
+              <w:left w:w="120" w:type="dxa"/>
+              <w:bottom w:w="80" w:type="dxa"/>
+              <w:right w:w="120" w:type="dxa"/>
+            </w:tcMar>
+          </w:tcPr>
+          <w:p>
+            <w:pPr>
+              <w:spacing w:after="40"/>
+            </w:pPr>
+            <w:r>
+              <w:rPr>
+                <w:b/>
+                <w:bCs/>
+                <w:sz w:val="20"/>
+                <w:szCs w:val="20"/>
+              </w:rPr>
+              <w:t>idd:confirmation_response</w:t>
+            </w:r>
+          </w:p>
+        </w:tc>
+        <w:tc>
+          <w:tcPr>
+            <w:tcW w:w="3200" w:type="dxa"/>
+            <w:tcBorders>
+              <w:top w:val="single" w:sz="1" w:space="0" w:color="CCCCCC"/>
+              <w:left w:val="single" w:sz="1" w:space="0" w:color="CCCCCC"/>
+              <w:bottom w:val="single" w:sz="1" w:space="0" w:color="CCCCCC"/>
+              <w:right w:val="single" w:sz="1" w:space="0" w:color="CCCCCC"/>
+            </w:tcBorders>
+            <w:tcMar>
+              <w:top w:w="80" w:type="dxa"/>
+              <w:left w:w="120" w:type="dxa"/>
+              <w:bottom w:w="80" w:type="dxa"/>
+              <w:right w:w="120" w:type="dxa"/>
+            </w:tcMar>
+          </w:tcPr>
+          <w:p>
+            <w:pPr>
+              <w:spacing w:after="40"/>
+            </w:pPr>
+            <w:r>
+              <w:rPr>
+                <w:sz w:val="20"/>
+                <w:szCs w:val="20"/>
+              </w:rPr>
+              <w:t>User responds to a timed confirmation prompt (continue, edit, pause, or custom text).</w:t>
+            </w:r>
+          </w:p>
+        </w:tc>
+        <w:tc>
+          <w:tcPr>
+            <w:tcW w:w="3360" w:type="dxa"/>
+            <w:tcBorders>
+              <w:top w:val="single" w:sz="1" w:space="0" w:color="CCCCCC"/>
+              <w:left w:val="single" w:sz="1" w:space="0" w:color="CCCCCC"/>
+              <w:bottom w:val="single" w:sz="1" w:space="0" w:color="CCCCCC"/>
+              <w:right w:val="single" w:sz="1" w:space="0" w:color="CCCCCC"/>
+            </w:tcBorders>
+            <w:tcMar>
+              <w:top w:w="80" w:type="dxa"/>
+              <w:left w:w="120" w:type="dxa"/>
+              <w:bottom w:w="80" w:type="dxa"/>
+              <w:right w:w="120" w:type="dxa"/>
+            </w:tcMar>
+          </w:tcPr>
+          <w:p>
+            <w:pPr>
+              <w:spacing w:after="40"/>
+            </w:pPr>
+            <w:r>
+              <w:rPr>
+                <w:sz w:val="20"/>
+                <w:szCs w:val="20"/>
+              </w:rPr>
+              <w:t>response (string or null), timed_out (boolean). Handled by hooks-idd-confirmation at priority 7.</w:t>
+            </w:r>
+          </w:p>
+        </w:tc>
+      </w:tr>
     </w:tbl>
     <w:p>
       <w:pPr>
@@ -15839,22 +15930,22 @@
                 <w:sz w:val="20"/>
                 <w:szCs w:val="20"/>
               </w:rPr>
-              <w:t xml:space="preserve">    { "name": "under_2_min", "pass": true, "evidence": "..." },</w:t>
-            </w:r>
-          </w:p>
-          <w:p>
-            <w:pPr>
-              <w:spacing w:after="60" w:line="280" w:lineRule="auto"/>
-            </w:pPr>
-            <w:r>
-              <w:rPr>
-                <w:i/>
-                <w:iCs/>
-                <w:color w:val="4A4A4A"/>
-                <w:sz w:val="20"/>
-                <w:szCs w:val="20"/>
-              </w:rPr>
-              <w:t xml:space="preserve">    { "name": "web_and_mobile", "pass": true, "evidence": "..." }</w:t>
+              <w:t xml:space="preserve">    { "name": "under_2_min", "passed": true, "evidence": "..." },</w:t>
+            </w:r>
+          </w:p>
+          <w:p>
+            <w:pPr>
+              <w:spacing w:after="60" w:line="280" w:lineRule="auto"/>
+            </w:pPr>
+            <w:r>
+              <w:rPr>
+                <w:i/>
+                <w:iCs/>
+                <w:color w:val="4A4A4A"/>
+                <w:sz w:val="20"/>
+                <w:szCs w:val="20"/>
+              </w:rPr>
+              <w:t xml:space="preserve">    { "name": "web_and_mobile", "passed": true, "evidence": "..." }</w:t>
             </w:r>
           </w:p>
           <w:p>
@@ -15899,7 +15990,7 @@
                 <w:sz w:val="20"/>
                 <w:szCs w:val="20"/>
               </w:rPr>
-              <w:t xml:space="preserve">    { "timestamp": "...", "primitive": "context", "change": "..." }</w:t>
+              <w:t xml:space="preserve">    { "timestamp": "...", "primitive": "context", "old_value": "...", "new_value": "...", "reason": "..." }</w:t>
             </w:r>
           </w:p>
           <w:p>
@@ -15929,7 +16020,7 @@
                 <w:sz w:val="20"/>
                 <w:szCs w:val="20"/>
               </w:rPr>
-              <w:t xml:space="preserve">  "agents_used": ["explorer", "researcher", "zen-architect", "builder"],</w:t>
+              <w:t xml:space="preserve">  "confidence": 0.85,</w:t>
             </w:r>
           </w:p>
           <w:p>
@@ -15959,22 +16050,22 @@
                 <w:sz w:val="20"/>
                 <w:szCs w:val="20"/>
               </w:rPr>
-              <w:t xml:space="preserve">  "steps_skipped": 0,</w:t>
-            </w:r>
-          </w:p>
-          <w:p>
-            <w:pPr>
-              <w:spacing w:after="60" w:line="280" w:lineRule="auto"/>
-            </w:pPr>
-            <w:r>
-              <w:rPr>
-                <w:i/>
-                <w:iCs/>
-                <w:color w:val="4A4A4A"/>
-                <w:sz w:val="20"/>
-                <w:szCs w:val="20"/>
-              </w:rPr>
-              <w:t xml:space="preserve">  "elapsed_seconds": 127,</w:t>
+              <w:t xml:space="preserve">  "steps_total": 4,</w:t>
+            </w:r>
+          </w:p>
+          <w:p>
+            <w:pPr>
+              <w:spacing w:after="60" w:line="280" w:lineRule="auto"/>
+            </w:pPr>
+            <w:r>
+              <w:rPr>
+                <w:i/>
+                <w:iCs/>
+                <w:color w:val="4A4A4A"/>
+                <w:sz w:val="20"/>
+                <w:szCs w:val="20"/>
+              </w:rPr>
+              <w:t xml:space="preserve">  "status": "completed",</w:t>
             </w:r>
           </w:p>
           <w:p>
@@ -17608,12 +17699,6 @@
         </w:tc>
       </w:tr>
       <w:tr>
-        <w:tblPrEx>
-          <w:tblCellMar>
-            <w:top w:w="0" w:type="dxa"/>
-            <w:bottom w:w="0" w:type="dxa"/>
-          </w:tblCellMar>
-        </w:tblPrEx>
         <w:tc>
           <w:tcPr>
             <w:tcW w:w="2400" w:type="dxa"/>
@@ -17639,7 +17724,7 @@
                 <w:sz w:val="20"/>
                 <w:szCs w:val="20"/>
               </w:rPr>
-              <w:t>IDD Confirmation gate</w:t>
+              <w:t>IDD confirmation gate</w:t>
             </w:r>
           </w:p>
         </w:tc>
@@ -17697,7 +17782,7 @@
                 <w:sz w:val="20"/>
                 <w:szCs w:val="20"/>
               </w:rPr>
-              <w:t>Non-blocking</w:t>
+              <w:t>Non-blocking (timed)</w:t>
             </w:r>
           </w:p>
         </w:tc>
@@ -17726,7 +17811,7 @@
                 <w:sz w:val="20"/>
                 <w:szCs w:val="20"/>
               </w:rPr>
-              <w:t>Non-blocking timed confirmation (15s default, auto-continue). User can correct decomposition before compilation.</w:t>
+              <w:t>Timed user approval (15s default, auto-continue). Handles continue/edit/pause. After grammar-inject, before event emission.</w:t>
             </w:r>
           </w:p>
         </w:tc>
@@ -17763,7 +17848,7 @@
                 <w:sz w:val="20"/>
                 <w:szCs w:val="20"/>
               </w:rPr>
-              <w:t>IDD event emission</w:t>
+              <w:t>IDD Confirmation gate</w:t>
             </w:r>
           </w:p>
         </w:tc>
@@ -17792,7 +17877,7 @@
                 <w:sz w:val="20"/>
                 <w:szCs w:val="20"/>
               </w:rPr>
-              <w:t>10</w:t>
+              <w:t>7</w:t>
             </w:r>
           </w:p>
         </w:tc>
@@ -17821,7 +17906,7 @@
                 <w:sz w:val="20"/>
                 <w:szCs w:val="20"/>
               </w:rPr>
-              <w:t>Non-blocking (observer)</w:t>
+              <w:t>Non-blocking</w:t>
             </w:r>
           </w:p>
         </w:tc>
@@ -17850,7 +17935,7 @@
                 <w:sz w:val="20"/>
                 <w:szCs w:val="20"/>
               </w:rPr>
-              <w:t>IDD progress/correction/resolution events. Observer-only — should not crash the orchestrator.</w:t>
+              <w:t>Non-blocking timed confirmation (15s default, auto-continue). User can correct decomposition before compilation.</w:t>
             </w:r>
           </w:p>
         </w:tc>
@@ -17871,6 +17956,130 @@
               <w:bottom w:val="single" w:sz="1" w:space="0" w:color="CCCCCC"/>
               <w:right w:val="single" w:sz="1" w:space="0" w:color="CCCCCC"/>
             </w:tcBorders>
+            <w:tcMar>
+              <w:top w:w="80" w:type="dxa"/>
+              <w:left w:w="120" w:type="dxa"/>
+              <w:bottom w:w="80" w:type="dxa"/>
+              <w:right w:w="120" w:type="dxa"/>
+            </w:tcMar>
+          </w:tcPr>
+          <w:p>
+            <w:pPr>
+              <w:spacing w:after="40"/>
+            </w:pPr>
+            <w:r>
+              <w:rPr>
+                <w:sz w:val="20"/>
+                <w:szCs w:val="20"/>
+              </w:rPr>
+              <w:t>IDD event emission</w:t>
+            </w:r>
+          </w:p>
+        </w:tc>
+        <w:tc>
+          <w:tcPr>
+            <w:tcW w:w="1800" w:type="dxa"/>
+            <w:tcBorders>
+              <w:top w:val="single" w:sz="1" w:space="0" w:color="CCCCCC"/>
+              <w:left w:val="single" w:sz="1" w:space="0" w:color="CCCCCC"/>
+              <w:bottom w:val="single" w:sz="1" w:space="0" w:color="CCCCCC"/>
+              <w:right w:val="single" w:sz="1" w:space="0" w:color="CCCCCC"/>
+            </w:tcBorders>
+            <w:tcMar>
+              <w:top w:w="80" w:type="dxa"/>
+              <w:left w:w="120" w:type="dxa"/>
+              <w:bottom w:w="80" w:type="dxa"/>
+              <w:right w:w="120" w:type="dxa"/>
+            </w:tcMar>
+          </w:tcPr>
+          <w:p>
+            <w:pPr>
+              <w:spacing w:after="40"/>
+            </w:pPr>
+            <w:r>
+              <w:rPr>
+                <w:sz w:val="20"/>
+                <w:szCs w:val="20"/>
+              </w:rPr>
+              <w:t>10</w:t>
+            </w:r>
+          </w:p>
+        </w:tc>
+        <w:tc>
+          <w:tcPr>
+            <w:tcW w:w="2400" w:type="dxa"/>
+            <w:tcBorders>
+              <w:top w:val="single" w:sz="1" w:space="0" w:color="CCCCCC"/>
+              <w:left w:val="single" w:sz="1" w:space="0" w:color="CCCCCC"/>
+              <w:bottom w:val="single" w:sz="1" w:space="0" w:color="CCCCCC"/>
+              <w:right w:val="single" w:sz="1" w:space="0" w:color="CCCCCC"/>
+            </w:tcBorders>
+            <w:tcMar>
+              <w:top w:w="80" w:type="dxa"/>
+              <w:left w:w="120" w:type="dxa"/>
+              <w:bottom w:w="80" w:type="dxa"/>
+              <w:right w:w="120" w:type="dxa"/>
+            </w:tcMar>
+          </w:tcPr>
+          <w:p>
+            <w:pPr>
+              <w:spacing w:after="40"/>
+            </w:pPr>
+            <w:r>
+              <w:rPr>
+                <w:sz w:val="20"/>
+                <w:szCs w:val="20"/>
+              </w:rPr>
+              <w:t>Non-blocking (observer)</w:t>
+            </w:r>
+          </w:p>
+        </w:tc>
+        <w:tc>
+          <w:tcPr>
+            <w:tcW w:w="2760" w:type="dxa"/>
+            <w:tcBorders>
+              <w:top w:val="single" w:sz="1" w:space="0" w:color="CCCCCC"/>
+              <w:left w:val="single" w:sz="1" w:space="0" w:color="CCCCCC"/>
+              <w:bottom w:val="single" w:sz="1" w:space="0" w:color="CCCCCC"/>
+              <w:right w:val="single" w:sz="1" w:space="0" w:color="CCCCCC"/>
+            </w:tcBorders>
+            <w:tcMar>
+              <w:top w:w="80" w:type="dxa"/>
+              <w:left w:w="120" w:type="dxa"/>
+              <w:bottom w:w="80" w:type="dxa"/>
+              <w:right w:w="120" w:type="dxa"/>
+            </w:tcMar>
+          </w:tcPr>
+          <w:p>
+            <w:pPr>
+              <w:spacing w:after="40"/>
+            </w:pPr>
+            <w:r>
+              <w:rPr>
+                <w:sz w:val="20"/>
+                <w:szCs w:val="20"/>
+              </w:rPr>
+              <w:t>IDD progress/correction/resolution events. Observer-only — should not crash the orchestrator.</w:t>
+            </w:r>
+          </w:p>
+        </w:tc>
+      </w:tr>
+      <w:tr>
+        <w:tblPrEx>
+          <w:tblCellMar>
+            <w:top w:w="0" w:type="dxa"/>
+            <w:bottom w:w="0" w:type="dxa"/>
+          </w:tblCellMar>
+        </w:tblPrEx>
+        <w:tc>
+          <w:tcPr>
+            <w:tcW w:w="2400" w:type="dxa"/>
+            <w:tcBorders>
+              <w:top w:val="single" w:sz="1" w:space="0" w:color="CCCCCC"/>
+              <w:left w:val="single" w:sz="1" w:space="0" w:color="CCCCCC"/>
+              <w:bottom w:val="single" w:sz="1" w:space="0" w:color="CCCCCC"/>
+              <w:right w:val="single" w:sz="1" w:space="0" w:color="CCCCCC"/>
+            </w:tcBorders>
             <w:shd w:val="clear" w:color="auto" w:fill="F5F7FA"/>
             <w:tcMar>
               <w:top w:w="80" w:type="dxa"/>
@@ -18067,7 +18276,7 @@
         <w:t xml:space="preserve">Add Intent and Trigger sections to existing recipe format. </w:t>
       </w:r>
       <w:r>
-        <w:t>Update the foundation bundle’s recipe files to include ## Intent (goal, success criteria, scope) and ## Trigger (activation, pre-conditions, confirmation) sections. No code changes required — this is a convention change in markdown files that maps to existing recipe control flow.</w:t>
+        <w:t>IDD recipes are implemented as YAML files (idd-teach.yaml, idd-decompose.yaml, idd-audit.yaml, idd-full-cycle.yaml). Intent and Trigger are first-class primitives in the Decomposition dataclass. The compiler produces recipe YAML from decompositions. The four bundled recipes define structured multi-step workflows with stages, approval gates, agent assignments, and depends_on chains.</w:t>
       </w:r>
     </w:p>
     <w:p>
@@ -18223,7 +18432,7 @@
         <w:t xml:space="preserve">Write IDD-aware agent definitions. </w:t>
       </w:r>
       <w:r>
-        <w:t>Update existing agent bundles (zen-architect, bug-hunter, explorer, etc.) to include explicit capability descriptions, context requirements, and intent alignment statements — using agent bundle frontmatter (meta:), not a separate format.</w:t>
+        <w:t>Three IDD-specific specialist agents are implemented: idd-composer (decomposes tasks, builds compositions), idd-reviewer (audits for completeness, quality, anti-patterns), and idd-spec-expert (teaches IDD fundamentals). The idd-audit recipe also references foundation:explorer. Future work: update additional foundation agent bundles to include explicit IDD capability descriptions.</w:t>
       </w:r>
     </w:p>
     <w:p>
@@ -18744,7 +18953,7 @@
                 <w:sz w:val="20"/>
                 <w:szCs w:val="20"/>
               </w:rPr>
-              <w:t xml:space="preserve">  • Capability registration (idd.parse, idd.report, idd.correct)</w:t>
+              <w:t xml:space="preserve">  • Capability registration — implemented as idd.grammar_state and idd.event_log</w:t>
             </w:r>
           </w:p>
           <w:p>

</xml_diff>